<commit_message>
update document : add protocol command
</commit_message>
<xml_diff>
--- a/document.docx
+++ b/document.docx
@@ -281,7 +281,6 @@
             <w:pPr>
               <w:jc w:val="left"/>
               <w:rPr>
-                <w:rFonts w:hint="eastAsia"/>
                 <w:sz w:val="24"/>
                 <w:szCs w:val="24"/>
               </w:rPr>
@@ -379,7 +378,6 @@
             <w:pPr>
               <w:jc w:val="left"/>
               <w:rPr>
-                <w:rFonts w:hint="eastAsia"/>
                 <w:sz w:val="24"/>
                 <w:szCs w:val="24"/>
               </w:rPr>
@@ -407,6 +405,14 @@
                 <w:szCs w:val="24"/>
               </w:rPr>
             </w:pPr>
+            <w:r>
+              <w:rPr>
+                <w:rFonts w:hint="eastAsia"/>
+                <w:sz w:val="24"/>
+                <w:szCs w:val="24"/>
+              </w:rPr>
+              <w:t>1.0.0.1</w:t>
+            </w:r>
           </w:p>
         </w:tc>
         <w:tc>
@@ -421,6 +427,14 @@
                 <w:szCs w:val="24"/>
               </w:rPr>
             </w:pPr>
+            <w:r>
+              <w:rPr>
+                <w:rFonts w:hint="eastAsia"/>
+                <w:sz w:val="24"/>
+                <w:szCs w:val="24"/>
+              </w:rPr>
+              <w:t>2016.11.09</w:t>
+            </w:r>
           </w:p>
         </w:tc>
         <w:tc>
@@ -435,6 +449,29 @@
                 <w:szCs w:val="24"/>
               </w:rPr>
             </w:pPr>
+            <w:r>
+              <w:rPr>
+                <w:rFonts w:hint="eastAsia"/>
+                <w:sz w:val="24"/>
+                <w:szCs w:val="24"/>
+              </w:rPr>
+              <w:t xml:space="preserve">Protocol에 </w:t>
+            </w:r>
+            <w:r>
+              <w:rPr>
+                <w:sz w:val="24"/>
+                <w:szCs w:val="24"/>
+              </w:rPr>
+              <w:t>Command</w:t>
+            </w:r>
+            <w:r>
+              <w:rPr>
+                <w:rFonts w:hint="eastAsia"/>
+                <w:sz w:val="24"/>
+                <w:szCs w:val="24"/>
+              </w:rPr>
+              <w:t xml:space="preserve"> 추가</w:t>
+            </w:r>
           </w:p>
         </w:tc>
         <w:tc>
@@ -449,10 +486,16 @@
                 <w:szCs w:val="24"/>
               </w:rPr>
             </w:pPr>
+            <w:r>
+              <w:rPr>
+                <w:rFonts w:hint="eastAsia"/>
+                <w:sz w:val="24"/>
+                <w:szCs w:val="24"/>
+              </w:rPr>
+              <w:t>이동규</w:t>
+            </w:r>
           </w:p>
         </w:tc>
-        <w:bookmarkStart w:id="0" w:name="_GoBack"/>
-        <w:bookmarkEnd w:id="0"/>
       </w:tr>
       <w:tr>
         <w:tc>
@@ -728,7 +771,6 @@
       <w:pPr>
         <w:jc w:val="left"/>
         <w:rPr>
-          <w:rFonts w:hint="eastAsia"/>
           <w:sz w:val="24"/>
           <w:szCs w:val="24"/>
         </w:rPr>
@@ -941,7 +983,7 @@
         <w:jc w:val="left"/>
         <w:textAlignment w:val="baseline"/>
         <w:rPr>
-          <w:rFonts w:ascii="Arial" w:eastAsia="굴림" w:hAnsi="Arial" w:cs="Arial" w:hint="eastAsia"/>
+          <w:rFonts w:ascii="Arial" w:eastAsia="굴림" w:hAnsi="Arial" w:cs="Arial"/>
           <w:color w:val="000000"/>
           <w:kern w:val="0"/>
           <w:sz w:val="22"/>
@@ -7825,7 +7867,7 @@
         <w:jc w:val="left"/>
         <w:textAlignment w:val="baseline"/>
         <w:rPr>
-          <w:rFonts w:ascii="Arial" w:eastAsia="굴림" w:hAnsi="Arial" w:cs="Arial" w:hint="eastAsia"/>
+          <w:rFonts w:ascii="Arial" w:eastAsia="굴림" w:hAnsi="Arial" w:cs="Arial"/>
           <w:color w:val="000000"/>
           <w:kern w:val="0"/>
           <w:sz w:val="22"/>
@@ -11515,19 +11557,8 @@
           <w:kern w:val="0"/>
           <w:sz w:val="22"/>
         </w:rPr>
-        <w:t xml:space="preserve">Stage 3: Thread </w:t>
-      </w:r>
-      <w:proofErr w:type="spellStart"/>
-      <w:r>
-        <w:rPr>
-          <w:rFonts w:ascii="Arial" w:eastAsia="굴림" w:hAnsi="Arial" w:cs="Arial"/>
-          <w:color w:val="000000"/>
-          <w:kern w:val="0"/>
-          <w:sz w:val="22"/>
-        </w:rPr>
-        <w:t>Function:</w:t>
-      </w:r>
-      <w:proofErr w:type="spellEnd"/>
+        <w:t>Stage 3: Thread Function:</w:t>
+      </w:r>
     </w:p>
     <w:p>
       <w:pPr>
@@ -15627,19 +15658,8 @@
           <w:kern w:val="0"/>
           <w:sz w:val="22"/>
         </w:rPr>
-        <w:t xml:space="preserve">Match </w:t>
-      </w:r>
-      <w:proofErr w:type="spellStart"/>
-      <w:r>
-        <w:rPr>
-          <w:rFonts w:ascii="Arial" w:eastAsia="굴림" w:hAnsi="Arial" w:cs="Arial"/>
-          <w:color w:val="000000"/>
-          <w:kern w:val="0"/>
-          <w:sz w:val="22"/>
-        </w:rPr>
-        <w:t>Server</w:t>
-      </w:r>
-      <w:proofErr w:type="spellEnd"/>
+        <w:t>Match Server</w:t>
+      </w:r>
     </w:p>
     <w:p>
       <w:pPr>
@@ -22135,7 +22155,7 @@
                               <w:spacing w:after="0" w:line="240" w:lineRule="auto"/>
                               <w:jc w:val="left"/>
                               <w:rPr>
-                                <w:rFonts w:ascii="Consolas" w:eastAsia="굴림" w:hAnsi="Consolas" w:cs="굴림" w:hint="eastAsia"/>
+                                <w:rFonts w:ascii="Consolas" w:eastAsia="굴림" w:hAnsi="Consolas" w:cs="굴림"/>
                                 <w:kern w:val="0"/>
                                 <w:sz w:val="24"/>
                                 <w:szCs w:val="24"/>
@@ -22836,7 +22856,7 @@
                               <w:spacing w:after="0" w:line="240" w:lineRule="auto"/>
                               <w:jc w:val="left"/>
                               <w:rPr>
-                                <w:rFonts w:ascii="Consolas" w:eastAsia="굴림" w:hAnsi="Consolas" w:cs="Arial" w:hint="eastAsia"/>
+                                <w:rFonts w:ascii="Consolas" w:eastAsia="굴림" w:hAnsi="Consolas" w:cs="Arial"/>
                                 <w:color w:val="000000"/>
                                 <w:kern w:val="0"/>
                                 <w:sz w:val="22"/>
@@ -24007,7 +24027,7 @@
         <w:spacing w:after="0" w:line="240" w:lineRule="auto"/>
         <w:jc w:val="left"/>
         <w:rPr>
-          <w:rFonts w:ascii="굴림" w:eastAsia="굴림" w:hAnsi="굴림" w:cs="굴림" w:hint="eastAsia"/>
+          <w:rFonts w:ascii="굴림" w:eastAsia="굴림" w:hAnsi="굴림" w:cs="굴림"/>
           <w:kern w:val="0"/>
           <w:sz w:val="24"/>
           <w:szCs w:val="24"/>
@@ -24949,7 +24969,7 @@
         <w:spacing w:after="0" w:line="240" w:lineRule="auto"/>
         <w:jc w:val="left"/>
         <w:rPr>
-          <w:rFonts w:ascii="Consolas" w:eastAsia="굴림" w:hAnsi="Consolas" w:cs="굴림" w:hint="eastAsia"/>
+          <w:rFonts w:ascii="Consolas" w:eastAsia="굴림" w:hAnsi="Consolas" w:cs="굴림"/>
           <w:kern w:val="0"/>
           <w:sz w:val="24"/>
           <w:szCs w:val="24"/>
@@ -25505,7 +25525,7 @@
         <w:spacing w:after="0" w:line="240" w:lineRule="auto"/>
         <w:jc w:val="left"/>
         <w:rPr>
-          <w:rFonts w:ascii="Consolas" w:eastAsia="굴림" w:hAnsi="Consolas" w:cs="굴림" w:hint="eastAsia"/>
+          <w:rFonts w:ascii="Consolas" w:eastAsia="굴림" w:hAnsi="Consolas" w:cs="굴림"/>
           <w:kern w:val="0"/>
           <w:sz w:val="24"/>
           <w:szCs w:val="24"/>
@@ -25542,9 +25562,9 @@
       <w:tblGrid>
         <w:gridCol w:w="455"/>
         <w:gridCol w:w="3255"/>
-        <w:gridCol w:w="2477"/>
-        <w:gridCol w:w="1274"/>
-        <w:gridCol w:w="1549"/>
+        <w:gridCol w:w="2119"/>
+        <w:gridCol w:w="1800"/>
+        <w:gridCol w:w="1381"/>
       </w:tblGrid>
       <w:tr>
         <w:tc>
@@ -25858,6 +25878,15 @@
                 <w:kern w:val="0"/>
                 <w:sz w:val="22"/>
               </w:rPr>
+              <w:t>NOTI_</w:t>
+            </w:r>
+            <w:r>
+              <w:rPr>
+                <w:rFonts w:ascii="Arial" w:eastAsia="굴림" w:hAnsi="Arial" w:cs="Arial"/>
+                <w:color w:val="000000"/>
+                <w:kern w:val="0"/>
+                <w:sz w:val="22"/>
+              </w:rPr>
               <w:t>MATCH_REQUEST</w:t>
             </w:r>
           </w:p>
@@ -26086,7 +26115,16 @@
                 <w:kern w:val="0"/>
                 <w:sz w:val="22"/>
               </w:rPr>
-              <w:t>MATCH_RESPONSE,</w:t>
+              <w:t>NOTI_MATCH_SUCCESS</w:t>
+            </w:r>
+            <w:r>
+              <w:rPr>
+                <w:rFonts w:ascii="Arial" w:eastAsia="굴림" w:hAnsi="Arial" w:cs="Arial"/>
+                <w:color w:val="000000"/>
+                <w:kern w:val="0"/>
+                <w:sz w:val="22"/>
+              </w:rPr>
+              <w:t>,</w:t>
             </w:r>
           </w:p>
         </w:tc>
@@ -26122,26 +26160,26 @@
                 <w:szCs w:val="24"/>
               </w:rPr>
             </w:pPr>
+            <w:proofErr w:type="spellStart"/>
             <w:r>
               <w:rPr>
-                <w:rFonts w:ascii="Arial" w:eastAsia="굴림" w:hAnsi="Arial" w:cs="Arial"/>
+                <w:rFonts w:ascii="Arial" w:eastAsia="굴림" w:hAnsi="Arial" w:cs="Arial" w:hint="eastAsia"/>
                 <w:color w:val="000000"/>
                 <w:kern w:val="0"/>
                 <w:sz w:val="22"/>
               </w:rPr>
-              <w:t xml:space="preserve">room </w:t>
+              <w:t>유저정보</w:t>
             </w:r>
-            <w:proofErr w:type="spellStart"/>
+            <w:proofErr w:type="spellEnd"/>
             <w:r>
               <w:rPr>
-                <w:rFonts w:ascii="Arial" w:eastAsia="굴림" w:hAnsi="Arial" w:cs="Arial"/>
+                <w:rFonts w:ascii="Arial" w:eastAsia="굴림" w:hAnsi="Arial" w:cs="Arial" w:hint="eastAsia"/>
                 <w:color w:val="000000"/>
                 <w:kern w:val="0"/>
                 <w:sz w:val="22"/>
               </w:rPr>
-              <w:t>num</w:t>
+              <w:t>(ID)</w:t>
             </w:r>
-            <w:proofErr w:type="spellEnd"/>
           </w:p>
         </w:tc>
         <w:tc>
@@ -26171,6 +26209,7 @@
               <w:jc w:val="left"/>
               <w:rPr>
                 <w:rFonts w:ascii="굴림" w:eastAsia="굴림" w:hAnsi="굴림" w:cs="굴림"/>
+                <w:b/>
                 <w:kern w:val="0"/>
                 <w:sz w:val="24"/>
                 <w:szCs w:val="24"/>
@@ -26178,22 +26217,13 @@
             </w:pPr>
             <w:r>
               <w:rPr>
-                <w:rFonts w:ascii="Arial" w:eastAsia="굴림" w:hAnsi="Arial" w:cs="Arial"/>
-                <w:color w:val="000000"/>
+                <w:rFonts w:ascii="굴림" w:eastAsia="굴림" w:hAnsi="굴림" w:cs="굴림" w:hint="eastAsia"/>
+                <w:b/>
                 <w:kern w:val="0"/>
-                <w:sz w:val="22"/>
+                <w:sz w:val="24"/>
+                <w:szCs w:val="24"/>
               </w:rPr>
-              <w:t>SUCCESS</w:t>
-            </w:r>
-            <w:r>
-              <w:rPr>
-                <w:rFonts w:ascii="Arial" w:eastAsia="굴림" w:hAnsi="Arial" w:cs="Arial"/>
-                <w:color w:val="000000"/>
-                <w:kern w:val="0"/>
-                <w:sz w:val="22"/>
-              </w:rPr>
-              <w:br/>
-              <w:t>FAIL</w:t>
+              <w:t>NONE</w:t>
             </w:r>
           </w:p>
         </w:tc>
@@ -26535,6 +26565,432 @@
               <w:bottom w:w="105" w:type="dxa"/>
               <w:right w:w="105" w:type="dxa"/>
             </w:tcMar>
+          </w:tcPr>
+          <w:p>
+            <w:pPr>
+              <w:widowControl/>
+              <w:wordWrap/>
+              <w:autoSpaceDE/>
+              <w:autoSpaceDN/>
+              <w:spacing w:after="0" w:line="240" w:lineRule="auto"/>
+              <w:jc w:val="left"/>
+              <w:rPr>
+                <w:rFonts w:ascii="Arial" w:eastAsia="굴림" w:hAnsi="Arial" w:cs="Arial"/>
+                <w:color w:val="000000"/>
+                <w:kern w:val="0"/>
+                <w:sz w:val="22"/>
+              </w:rPr>
+            </w:pPr>
+            <w:r>
+              <w:rPr>
+                <w:rFonts w:ascii="Arial" w:eastAsia="굴림" w:hAnsi="Arial" w:cs="Arial" w:hint="eastAsia"/>
+                <w:color w:val="000000"/>
+                <w:kern w:val="0"/>
+                <w:sz w:val="22"/>
+              </w:rPr>
+              <w:t>3</w:t>
+            </w:r>
+          </w:p>
+        </w:tc>
+        <w:tc>
+          <w:tcPr>
+            <w:tcW w:w="0" w:type="auto"/>
+            <w:tcBorders>
+              <w:top w:val="single" w:sz="6" w:space="0" w:color="000000"/>
+              <w:left w:val="single" w:sz="6" w:space="0" w:color="000000"/>
+              <w:bottom w:val="single" w:sz="6" w:space="0" w:color="000000"/>
+              <w:right w:val="single" w:sz="6" w:space="0" w:color="000000"/>
+            </w:tcBorders>
+            <w:tcMar>
+              <w:top w:w="105" w:type="dxa"/>
+              <w:left w:w="105" w:type="dxa"/>
+              <w:bottom w:w="105" w:type="dxa"/>
+              <w:right w:w="105" w:type="dxa"/>
+            </w:tcMar>
+          </w:tcPr>
+          <w:p>
+            <w:pPr>
+              <w:widowControl/>
+              <w:wordWrap/>
+              <w:autoSpaceDE/>
+              <w:autoSpaceDN/>
+              <w:spacing w:after="0" w:line="240" w:lineRule="auto"/>
+              <w:jc w:val="left"/>
+              <w:rPr>
+                <w:rFonts w:ascii="Arial" w:eastAsia="굴림" w:hAnsi="Arial" w:cs="Arial"/>
+                <w:color w:val="000000"/>
+                <w:kern w:val="0"/>
+                <w:sz w:val="22"/>
+              </w:rPr>
+            </w:pPr>
+            <w:r>
+              <w:rPr>
+                <w:rFonts w:ascii="Arial" w:eastAsia="굴림" w:hAnsi="Arial" w:cs="Arial" w:hint="eastAsia"/>
+                <w:color w:val="000000"/>
+                <w:kern w:val="0"/>
+                <w:sz w:val="22"/>
+              </w:rPr>
+              <w:t>MATCH_REQUEST</w:t>
+            </w:r>
+          </w:p>
+        </w:tc>
+        <w:tc>
+          <w:tcPr>
+            <w:tcW w:w="0" w:type="auto"/>
+            <w:tcBorders>
+              <w:top w:val="single" w:sz="6" w:space="0" w:color="000000"/>
+              <w:left w:val="single" w:sz="6" w:space="0" w:color="000000"/>
+              <w:bottom w:val="single" w:sz="6" w:space="0" w:color="000000"/>
+              <w:right w:val="single" w:sz="6" w:space="0" w:color="000000"/>
+            </w:tcBorders>
+            <w:tcMar>
+              <w:top w:w="105" w:type="dxa"/>
+              <w:left w:w="105" w:type="dxa"/>
+              <w:bottom w:w="105" w:type="dxa"/>
+              <w:right w:w="105" w:type="dxa"/>
+            </w:tcMar>
+          </w:tcPr>
+          <w:p>
+            <w:pPr>
+              <w:widowControl/>
+              <w:wordWrap/>
+              <w:autoSpaceDE/>
+              <w:autoSpaceDN/>
+              <w:spacing w:after="0" w:line="240" w:lineRule="auto"/>
+              <w:jc w:val="left"/>
+              <w:rPr>
+                <w:rFonts w:ascii="Arial" w:eastAsia="굴림" w:hAnsi="Arial" w:cs="Arial"/>
+                <w:color w:val="000000"/>
+                <w:kern w:val="0"/>
+                <w:sz w:val="22"/>
+              </w:rPr>
+            </w:pPr>
+          </w:p>
+        </w:tc>
+        <w:tc>
+          <w:tcPr>
+            <w:tcW w:w="0" w:type="auto"/>
+            <w:tcBorders>
+              <w:top w:val="single" w:sz="6" w:space="0" w:color="000000"/>
+              <w:left w:val="single" w:sz="6" w:space="0" w:color="000000"/>
+              <w:bottom w:val="single" w:sz="6" w:space="0" w:color="000000"/>
+              <w:right w:val="single" w:sz="6" w:space="0" w:color="000000"/>
+            </w:tcBorders>
+            <w:tcMar>
+              <w:top w:w="105" w:type="dxa"/>
+              <w:left w:w="105" w:type="dxa"/>
+              <w:bottom w:w="105" w:type="dxa"/>
+              <w:right w:w="105" w:type="dxa"/>
+            </w:tcMar>
+          </w:tcPr>
+          <w:p>
+            <w:pPr>
+              <w:widowControl/>
+              <w:wordWrap/>
+              <w:autoSpaceDE/>
+              <w:autoSpaceDN/>
+              <w:spacing w:after="0" w:line="240" w:lineRule="auto"/>
+              <w:jc w:val="left"/>
+              <w:rPr>
+                <w:rFonts w:ascii="Arial" w:eastAsia="굴림" w:hAnsi="Arial" w:cs="Arial"/>
+                <w:color w:val="000000"/>
+                <w:kern w:val="0"/>
+                <w:sz w:val="22"/>
+              </w:rPr>
+            </w:pPr>
+            <w:r>
+              <w:rPr>
+                <w:rFonts w:ascii="Arial" w:eastAsia="굴림" w:hAnsi="Arial" w:cs="Arial" w:hint="eastAsia"/>
+                <w:color w:val="000000"/>
+                <w:kern w:val="0"/>
+                <w:sz w:val="22"/>
+              </w:rPr>
+              <w:t>NONE</w:t>
+            </w:r>
+          </w:p>
+        </w:tc>
+        <w:tc>
+          <w:tcPr>
+            <w:tcW w:w="0" w:type="auto"/>
+            <w:tcBorders>
+              <w:top w:val="single" w:sz="6" w:space="0" w:color="000000"/>
+              <w:left w:val="single" w:sz="6" w:space="0" w:color="000000"/>
+              <w:bottom w:val="single" w:sz="6" w:space="0" w:color="000000"/>
+              <w:right w:val="single" w:sz="6" w:space="0" w:color="000000"/>
+            </w:tcBorders>
+            <w:tcMar>
+              <w:top w:w="105" w:type="dxa"/>
+              <w:left w:w="105" w:type="dxa"/>
+              <w:bottom w:w="105" w:type="dxa"/>
+              <w:right w:w="105" w:type="dxa"/>
+            </w:tcMar>
+          </w:tcPr>
+          <w:p>
+            <w:pPr>
+              <w:widowControl/>
+              <w:wordWrap/>
+              <w:autoSpaceDE/>
+              <w:autoSpaceDN/>
+              <w:spacing w:after="0" w:line="240" w:lineRule="auto"/>
+              <w:jc w:val="left"/>
+              <w:rPr>
+                <w:rFonts w:ascii="Arial" w:eastAsia="굴림" w:hAnsi="Arial" w:cs="Arial"/>
+                <w:color w:val="000000"/>
+                <w:kern w:val="0"/>
+                <w:sz w:val="22"/>
+              </w:rPr>
+            </w:pPr>
+            <w:r>
+              <w:rPr>
+                <w:rFonts w:ascii="Arial" w:eastAsia="굴림" w:hAnsi="Arial" w:cs="Arial" w:hint="eastAsia"/>
+                <w:color w:val="000000"/>
+                <w:kern w:val="0"/>
+                <w:sz w:val="22"/>
+              </w:rPr>
+              <w:t>Client ~ MS</w:t>
+            </w:r>
+          </w:p>
+        </w:tc>
+      </w:tr>
+      <w:tr>
+        <w:tc>
+          <w:tcPr>
+            <w:tcW w:w="0" w:type="auto"/>
+            <w:tcBorders>
+              <w:top w:val="single" w:sz="6" w:space="0" w:color="000000"/>
+              <w:left w:val="single" w:sz="6" w:space="0" w:color="000000"/>
+              <w:bottom w:val="single" w:sz="6" w:space="0" w:color="000000"/>
+              <w:right w:val="single" w:sz="6" w:space="0" w:color="000000"/>
+            </w:tcBorders>
+            <w:tcMar>
+              <w:top w:w="105" w:type="dxa"/>
+              <w:left w:w="105" w:type="dxa"/>
+              <w:bottom w:w="105" w:type="dxa"/>
+              <w:right w:w="105" w:type="dxa"/>
+            </w:tcMar>
+          </w:tcPr>
+          <w:p>
+            <w:pPr>
+              <w:widowControl/>
+              <w:wordWrap/>
+              <w:autoSpaceDE/>
+              <w:autoSpaceDN/>
+              <w:spacing w:after="0" w:line="240" w:lineRule="auto"/>
+              <w:jc w:val="left"/>
+              <w:rPr>
+                <w:rFonts w:ascii="Arial" w:eastAsia="굴림" w:hAnsi="Arial" w:cs="Arial"/>
+                <w:color w:val="000000"/>
+                <w:kern w:val="0"/>
+                <w:sz w:val="22"/>
+              </w:rPr>
+            </w:pPr>
+            <w:r>
+              <w:rPr>
+                <w:rFonts w:ascii="Arial" w:eastAsia="굴림" w:hAnsi="Arial" w:cs="Arial" w:hint="eastAsia"/>
+                <w:color w:val="000000"/>
+                <w:kern w:val="0"/>
+                <w:sz w:val="22"/>
+              </w:rPr>
+              <w:t>4</w:t>
+            </w:r>
+          </w:p>
+        </w:tc>
+        <w:tc>
+          <w:tcPr>
+            <w:tcW w:w="0" w:type="auto"/>
+            <w:tcBorders>
+              <w:top w:val="single" w:sz="6" w:space="0" w:color="000000"/>
+              <w:left w:val="single" w:sz="6" w:space="0" w:color="000000"/>
+              <w:bottom w:val="single" w:sz="6" w:space="0" w:color="000000"/>
+              <w:right w:val="single" w:sz="6" w:space="0" w:color="000000"/>
+            </w:tcBorders>
+            <w:tcMar>
+              <w:top w:w="105" w:type="dxa"/>
+              <w:left w:w="105" w:type="dxa"/>
+              <w:bottom w:w="105" w:type="dxa"/>
+              <w:right w:w="105" w:type="dxa"/>
+            </w:tcMar>
+          </w:tcPr>
+          <w:p>
+            <w:pPr>
+              <w:widowControl/>
+              <w:wordWrap/>
+              <w:autoSpaceDE/>
+              <w:autoSpaceDN/>
+              <w:spacing w:after="0" w:line="240" w:lineRule="auto"/>
+              <w:jc w:val="left"/>
+              <w:rPr>
+                <w:rFonts w:ascii="Arial" w:eastAsia="굴림" w:hAnsi="Arial" w:cs="Arial"/>
+                <w:color w:val="000000"/>
+                <w:kern w:val="0"/>
+                <w:sz w:val="22"/>
+              </w:rPr>
+            </w:pPr>
+            <w:r>
+              <w:rPr>
+                <w:rFonts w:ascii="Arial" w:eastAsia="굴림" w:hAnsi="Arial" w:cs="Arial" w:hint="eastAsia"/>
+                <w:color w:val="000000"/>
+                <w:kern w:val="0"/>
+                <w:sz w:val="22"/>
+              </w:rPr>
+              <w:t>MATCH_</w:t>
+            </w:r>
+            <w:r>
+              <w:rPr>
+                <w:rFonts w:ascii="Arial" w:eastAsia="굴림" w:hAnsi="Arial" w:cs="Arial"/>
+                <w:color w:val="000000"/>
+                <w:kern w:val="0"/>
+                <w:sz w:val="22"/>
+              </w:rPr>
+              <w:t>RESPONSE</w:t>
+            </w:r>
+          </w:p>
+        </w:tc>
+        <w:tc>
+          <w:tcPr>
+            <w:tcW w:w="0" w:type="auto"/>
+            <w:tcBorders>
+              <w:top w:val="single" w:sz="6" w:space="0" w:color="000000"/>
+              <w:left w:val="single" w:sz="6" w:space="0" w:color="000000"/>
+              <w:bottom w:val="single" w:sz="6" w:space="0" w:color="000000"/>
+              <w:right w:val="single" w:sz="6" w:space="0" w:color="000000"/>
+            </w:tcBorders>
+            <w:tcMar>
+              <w:top w:w="105" w:type="dxa"/>
+              <w:left w:w="105" w:type="dxa"/>
+              <w:bottom w:w="105" w:type="dxa"/>
+              <w:right w:w="105" w:type="dxa"/>
+            </w:tcMar>
+          </w:tcPr>
+          <w:p>
+            <w:pPr>
+              <w:widowControl/>
+              <w:wordWrap/>
+              <w:autoSpaceDE/>
+              <w:autoSpaceDN/>
+              <w:spacing w:after="0" w:line="240" w:lineRule="auto"/>
+              <w:jc w:val="left"/>
+              <w:rPr>
+                <w:rFonts w:ascii="Arial" w:eastAsia="굴림" w:hAnsi="Arial" w:cs="Arial"/>
+                <w:color w:val="000000"/>
+                <w:kern w:val="0"/>
+                <w:sz w:val="22"/>
+              </w:rPr>
+            </w:pPr>
+            <w:proofErr w:type="spellStart"/>
+            <w:r>
+              <w:rPr>
+                <w:rFonts w:ascii="Arial" w:eastAsia="굴림" w:hAnsi="Arial" w:cs="Arial" w:hint="eastAsia"/>
+                <w:color w:val="000000"/>
+                <w:kern w:val="0"/>
+                <w:sz w:val="22"/>
+              </w:rPr>
+              <w:t>매칭정보</w:t>
+            </w:r>
+            <w:proofErr w:type="spellEnd"/>
+          </w:p>
+        </w:tc>
+        <w:tc>
+          <w:tcPr>
+            <w:tcW w:w="0" w:type="auto"/>
+            <w:tcBorders>
+              <w:top w:val="single" w:sz="6" w:space="0" w:color="000000"/>
+              <w:left w:val="single" w:sz="6" w:space="0" w:color="000000"/>
+              <w:bottom w:val="single" w:sz="6" w:space="0" w:color="000000"/>
+              <w:right w:val="single" w:sz="6" w:space="0" w:color="000000"/>
+            </w:tcBorders>
+            <w:tcMar>
+              <w:top w:w="105" w:type="dxa"/>
+              <w:left w:w="105" w:type="dxa"/>
+              <w:bottom w:w="105" w:type="dxa"/>
+              <w:right w:w="105" w:type="dxa"/>
+            </w:tcMar>
+          </w:tcPr>
+          <w:p>
+            <w:pPr>
+              <w:widowControl/>
+              <w:wordWrap/>
+              <w:autoSpaceDE/>
+              <w:autoSpaceDN/>
+              <w:spacing w:after="0" w:line="240" w:lineRule="auto"/>
+              <w:jc w:val="left"/>
+              <w:rPr>
+                <w:rFonts w:ascii="Arial" w:eastAsia="굴림" w:hAnsi="Arial" w:cs="Arial"/>
+                <w:color w:val="000000"/>
+                <w:kern w:val="0"/>
+                <w:sz w:val="22"/>
+              </w:rPr>
+            </w:pPr>
+            <w:r>
+              <w:rPr>
+                <w:rFonts w:ascii="Arial" w:eastAsia="굴림" w:hAnsi="Arial" w:cs="Arial" w:hint="eastAsia"/>
+                <w:color w:val="000000"/>
+                <w:kern w:val="0"/>
+                <w:sz w:val="22"/>
+              </w:rPr>
+              <w:t>SUCCESS/FAIL</w:t>
+            </w:r>
+          </w:p>
+        </w:tc>
+        <w:tc>
+          <w:tcPr>
+            <w:tcW w:w="0" w:type="auto"/>
+            <w:tcBorders>
+              <w:top w:val="single" w:sz="6" w:space="0" w:color="000000"/>
+              <w:left w:val="single" w:sz="6" w:space="0" w:color="000000"/>
+              <w:bottom w:val="single" w:sz="6" w:space="0" w:color="000000"/>
+              <w:right w:val="single" w:sz="6" w:space="0" w:color="000000"/>
+            </w:tcBorders>
+            <w:tcMar>
+              <w:top w:w="105" w:type="dxa"/>
+              <w:left w:w="105" w:type="dxa"/>
+              <w:bottom w:w="105" w:type="dxa"/>
+              <w:right w:w="105" w:type="dxa"/>
+            </w:tcMar>
+          </w:tcPr>
+          <w:p>
+            <w:pPr>
+              <w:widowControl/>
+              <w:wordWrap/>
+              <w:autoSpaceDE/>
+              <w:autoSpaceDN/>
+              <w:spacing w:after="0" w:line="240" w:lineRule="auto"/>
+              <w:jc w:val="left"/>
+              <w:rPr>
+                <w:rFonts w:ascii="Arial" w:eastAsia="굴림" w:hAnsi="Arial" w:cs="Arial"/>
+                <w:color w:val="000000"/>
+                <w:kern w:val="0"/>
+                <w:sz w:val="22"/>
+              </w:rPr>
+            </w:pPr>
+            <w:r>
+              <w:rPr>
+                <w:rFonts w:ascii="Arial" w:eastAsia="굴림" w:hAnsi="Arial" w:cs="Arial" w:hint="eastAsia"/>
+                <w:color w:val="000000"/>
+                <w:kern w:val="0"/>
+                <w:sz w:val="22"/>
+              </w:rPr>
+              <w:t>MS ~ Client</w:t>
+            </w:r>
+          </w:p>
+        </w:tc>
+      </w:tr>
+      <w:tr>
+        <w:tc>
+          <w:tcPr>
+            <w:tcW w:w="0" w:type="auto"/>
+            <w:tcBorders>
+              <w:top w:val="single" w:sz="6" w:space="0" w:color="000000"/>
+              <w:left w:val="single" w:sz="6" w:space="0" w:color="000000"/>
+              <w:bottom w:val="single" w:sz="6" w:space="0" w:color="000000"/>
+              <w:right w:val="single" w:sz="6" w:space="0" w:color="000000"/>
+            </w:tcBorders>
+            <w:tcMar>
+              <w:top w:w="105" w:type="dxa"/>
+              <w:left w:w="105" w:type="dxa"/>
+              <w:bottom w:w="105" w:type="dxa"/>
+              <w:right w:w="105" w:type="dxa"/>
+            </w:tcMar>
             <w:hideMark/>
           </w:tcPr>
           <w:p>
@@ -26559,7 +27015,7 @@
                 <w:kern w:val="0"/>
                 <w:sz w:val="22"/>
               </w:rPr>
-              <w:t>3</w:t>
+              <w:t>5</w:t>
             </w:r>
           </w:p>
         </w:tc>
@@ -26778,7 +27234,7 @@
                 <w:kern w:val="0"/>
                 <w:sz w:val="22"/>
               </w:rPr>
-              <w:t>4</w:t>
+              <w:t>6</w:t>
             </w:r>
           </w:p>
         </w:tc>
@@ -26997,7 +27453,7 @@
                 <w:kern w:val="0"/>
                 <w:sz w:val="22"/>
               </w:rPr>
-              <w:t>5</w:t>
+              <w:t>6</w:t>
             </w:r>
           </w:p>
         </w:tc>
@@ -27235,7 +27691,7 @@
                 <w:kern w:val="0"/>
                 <w:sz w:val="22"/>
               </w:rPr>
-              <w:t>6</w:t>
+              <w:t>7</w:t>
             </w:r>
           </w:p>
         </w:tc>
@@ -27488,7 +27944,7 @@
                 <w:kern w:val="0"/>
                 <w:sz w:val="22"/>
               </w:rPr>
-              <w:t>7</w:t>
+              <w:t>8</w:t>
             </w:r>
           </w:p>
         </w:tc>
@@ -27696,7 +28152,7 @@
                 <w:kern w:val="0"/>
                 <w:sz w:val="22"/>
               </w:rPr>
-              <w:t>8</w:t>
+              <w:t>9</w:t>
             </w:r>
           </w:p>
         </w:tc>
@@ -27904,7 +28360,7 @@
                 <w:kern w:val="0"/>
                 <w:sz w:val="22"/>
               </w:rPr>
-              <w:t>9</w:t>
+              <w:t>10</w:t>
             </w:r>
           </w:p>
         </w:tc>
@@ -28121,7 +28577,8 @@
                 <w:kern w:val="0"/>
                 <w:sz w:val="22"/>
               </w:rPr>
-              <w:t>10</w:t>
+              <w:lastRenderedPageBreak/>
+              <w:t>11</w:t>
             </w:r>
           </w:p>
         </w:tc>
@@ -28368,7 +28825,16 @@
                 <w:kern w:val="0"/>
                 <w:sz w:val="22"/>
               </w:rPr>
-              <w:t>11</w:t>
+              <w:t>1</w:t>
+            </w:r>
+            <w:r>
+              <w:rPr>
+                <w:rFonts w:ascii="Arial" w:eastAsia="굴림" w:hAnsi="Arial" w:cs="Arial"/>
+                <w:color w:val="000000"/>
+                <w:kern w:val="0"/>
+                <w:sz w:val="22"/>
+              </w:rPr>
+              <w:t>2</w:t>
             </w:r>
           </w:p>
         </w:tc>
@@ -28596,7 +29062,7 @@
                 <w:kern w:val="0"/>
                 <w:sz w:val="22"/>
               </w:rPr>
-              <w:t>12</w:t>
+              <w:t>13</w:t>
             </w:r>
           </w:p>
         </w:tc>
@@ -28814,7 +29280,7 @@
                 <w:kern w:val="0"/>
                 <w:sz w:val="22"/>
               </w:rPr>
-              <w:t>13</w:t>
+              <w:t>14</w:t>
             </w:r>
           </w:p>
         </w:tc>
@@ -29022,7 +29488,7 @@
                 <w:kern w:val="0"/>
                 <w:sz w:val="22"/>
               </w:rPr>
-              <w:t>14</w:t>
+              <w:t>15</w:t>
             </w:r>
           </w:p>
         </w:tc>
@@ -29195,11 +29661,12 @@
       <w:pPr>
         <w:jc w:val="left"/>
         <w:rPr>
-          <w:rFonts w:hint="eastAsia"/>
           <w:sz w:val="24"/>
           <w:szCs w:val="24"/>
         </w:rPr>
       </w:pPr>
+      <w:bookmarkStart w:id="0" w:name="_GoBack"/>
+      <w:bookmarkEnd w:id="0"/>
     </w:p>
     <w:sectPr>
       <w:pgSz w:w="11906" w:h="16838"/>
@@ -33250,7 +33717,7 @@
 </file>
 
 <file path=customXml/itemProps1.xml><?xml version="1.0" encoding="utf-8"?>
-<ds:datastoreItem xmlns:ds="http://schemas.openxmlformats.org/officeDocument/2006/customXml" ds:itemID="{3D28809E-C6CC-451D-9A82-BB8B0F887B0D}">
+<ds:datastoreItem xmlns:ds="http://schemas.openxmlformats.org/officeDocument/2006/customXml" ds:itemID="{FABB363C-0CA6-4687-9C9E-D89368E8F910}">
   <ds:schemaRefs>
     <ds:schemaRef ds:uri="http://schemas.openxmlformats.org/officeDocument/2006/bibliography"/>
   </ds:schemaRefs>

</xml_diff>